<commit_message>
se agrega un docx con la respuesta de algunas consignas
</commit_message>
<xml_diff>
--- a/Resolucion de las consignas.docx
+++ b/Resolucion de las consignas.docx
@@ -14,6 +14,112 @@
         </w:rPr>
         <w:t>2. El circuito implementado es combinacional, ya que solo depende de la combinación de los valores de entrada para definir un valor de salida. Para la misma combinación, siempre se obtiene el mismo valor de salida.</w:t>
       </w:r>
+    </w:p>
+    <w:p>
+      <w:pPr>
+        <w:rPr>
+          <w:lang w:val="es-AR"/>
+        </w:rPr>
+      </w:pPr>
+      <w:r>
+        <w:rPr>
+          <w:lang w:val="es-AR"/>
+        </w:rPr>
+        <w:t xml:space="preserve">4. La frecuencia de operación optima a la que puede </w:t>
+      </w:r>
+      <w:r>
+        <w:rPr>
+          <w:lang w:val="es-AR"/>
+        </w:rPr>
+        <w:t>trabajar es</w:t>
+      </w:r>
+      <w:r>
+        <w:rPr>
+          <w:lang w:val="es-AR"/>
+        </w:rPr>
+        <w:t xml:space="preserve"> de 33 </w:t>
+      </w:r>
+      <w:proofErr w:type="spellStart"/>
+      <w:r>
+        <w:rPr>
+          <w:lang w:val="es-AR"/>
+        </w:rPr>
+        <w:t>mHz</w:t>
+      </w:r>
+      <w:proofErr w:type="spellEnd"/>
+      <w:r>
+        <w:rPr>
+          <w:lang w:val="es-AR"/>
+        </w:rPr>
+        <w:t>.</w:t>
+      </w:r>
+    </w:p>
+    <w:p>
+      <w:pPr>
+        <w:rPr>
+          <w:lang w:val="es-AR"/>
+        </w:rPr>
+      </w:pPr>
+      <w:r>
+        <w:rPr>
+          <w:lang w:val="es-AR"/>
+        </w:rPr>
+        <w:t>5.</w:t>
+      </w:r>
+    </w:p>
+    <w:p>
+      <w:pPr>
+        <w:rPr>
+          <w:lang w:val="es-AR"/>
+        </w:rPr>
+      </w:pPr>
+      <w:r>
+        <w:rPr>
+          <w:lang w:val="es-AR"/>
+        </w:rPr>
+        <w:drawing>
+          <wp:inline distT="0" distB="0" distL="0" distR="0" wp14:anchorId="4E16C99A" wp14:editId="45059DE0">
+            <wp:extent cx="4462131" cy="3506525"/>
+            <wp:effectExtent l="0" t="0" r="0" b="0"/>
+            <wp:docPr id="596737192" name="Picture 1" descr="A screenshot of a table&#10;&#10;Description automatically generated"/>
+            <wp:cNvGraphicFramePr>
+              <a:graphicFrameLocks xmlns:a="http://schemas.openxmlformats.org/drawingml/2006/main" noChangeAspect="1"/>
+            </wp:cNvGraphicFramePr>
+            <a:graphic xmlns:a="http://schemas.openxmlformats.org/drawingml/2006/main">
+              <a:graphicData uri="http://schemas.openxmlformats.org/drawingml/2006/picture">
+                <pic:pic xmlns:pic="http://schemas.openxmlformats.org/drawingml/2006/picture">
+                  <pic:nvPicPr>
+                    <pic:cNvPr id="596737192" name="Picture 1" descr="A screenshot of a table&#10;&#10;Description automatically generated"/>
+                    <pic:cNvPicPr/>
+                  </pic:nvPicPr>
+                  <pic:blipFill>
+                    <a:blip r:embed="rId4"/>
+                    <a:stretch>
+                      <a:fillRect/>
+                    </a:stretch>
+                  </pic:blipFill>
+                  <pic:spPr>
+                    <a:xfrm>
+                      <a:off x="0" y="0"/>
+                      <a:ext cx="4465387" cy="3509084"/>
+                    </a:xfrm>
+                    <a:prstGeom prst="rect">
+                      <a:avLst/>
+                    </a:prstGeom>
+                  </pic:spPr>
+                </pic:pic>
+              </a:graphicData>
+            </a:graphic>
+          </wp:inline>
+        </w:drawing>
+      </w:r>
+    </w:p>
+    <w:p>
+      <w:pPr>
+        <w:rPr>
+          <w:lang w:val="es-AR"/>
+        </w:rPr>
+      </w:pPr>
     </w:p>
     <w:sectPr>
       <w:pgSz w:w="11906" w:h="16838"/>

</xml_diff>

<commit_message>
se agrega el excel con la tabla de la consigna 1
</commit_message>
<xml_diff>
--- a/Resolucion de las consignas.docx
+++ b/Resolucion de las consignas.docx
@@ -26,10 +26,10 @@
           <w:lang w:val="es-AR"/>
         </w:rPr>
         <w:drawing>
-          <wp:inline distT="0" distB="0" distL="0" distR="0" wp14:anchorId="61BDF23D" wp14:editId="596E0FC3">
-            <wp:extent cx="5351228" cy="2875411"/>
-            <wp:effectExtent l="0" t="0" r="1905" b="1270"/>
-            <wp:docPr id="729826292" name="Picture 1" descr="A table with numbers and symbols&#10;&#10;Description automatically generated"/>
+          <wp:inline distT="0" distB="0" distL="0" distR="0" wp14:anchorId="0A40ABC2" wp14:editId="51C66AC1">
+            <wp:extent cx="4365266" cy="2875414"/>
+            <wp:effectExtent l="0" t="0" r="0" b="1270"/>
+            <wp:docPr id="797787634" name="Picture 1" descr="A table with numbers and symbols&#10;&#10;Description automatically generated"/>
             <wp:cNvGraphicFramePr>
               <a:graphicFrameLocks xmlns:a="http://schemas.openxmlformats.org/drawingml/2006/main" noChangeAspect="1"/>
             </wp:cNvGraphicFramePr>
@@ -37,7 +37,7 @@
               <a:graphicData uri="http://schemas.openxmlformats.org/drawingml/2006/picture">
                 <pic:pic xmlns:pic="http://schemas.openxmlformats.org/drawingml/2006/picture">
                   <pic:nvPicPr>
-                    <pic:cNvPr id="729826292" name="Picture 1" descr="A table with numbers and symbols&#10;&#10;Description automatically generated"/>
+                    <pic:cNvPr id="797787634" name="Picture 1" descr="A table with numbers and symbols&#10;&#10;Description automatically generated"/>
                     <pic:cNvPicPr/>
                   </pic:nvPicPr>
                   <pic:blipFill>
@@ -49,7 +49,7 @@
                   <pic:spPr>
                     <a:xfrm>
                       <a:off x="0" y="0"/>
-                      <a:ext cx="5371196" cy="2886140"/>
+                      <a:ext cx="4406415" cy="2902519"/>
                     </a:xfrm>
                     <a:prstGeom prst="rect">
                       <a:avLst/>
@@ -67,6 +67,12 @@
         </w:rPr>
         <w:t xml:space="preserve"> </w:t>
       </w:r>
+      <w:r>
+        <w:rPr>
+          <w:lang w:val="es-AR"/>
+        </w:rPr>
+        <w:t xml:space="preserve"> </w:t>
+      </w:r>
     </w:p>
     <w:p>
       <w:pPr>
@@ -84,7 +90,21 @@
         <w:rPr>
           <w:lang w:val="es-AR"/>
         </w:rPr>
-        <w:t xml:space="preserve"> Código hecho en el archivo “Decoder.vhd”.</w:t>
+        <w:t xml:space="preserve"> Código hecho en el archivo “</w:t>
+      </w:r>
+      <w:proofErr w:type="spellStart"/>
+      <w:r>
+        <w:rPr>
+          <w:lang w:val="es-AR"/>
+        </w:rPr>
+        <w:t>Decoder.vhd</w:t>
+      </w:r>
+      <w:proofErr w:type="spellEnd"/>
+      <w:r>
+        <w:rPr>
+          <w:lang w:val="es-AR"/>
+        </w:rPr>
+        <w:t>”.</w:t>
       </w:r>
     </w:p>
     <w:p>
@@ -122,7 +142,21 @@
         <w:rPr>
           <w:lang w:val="es-AR"/>
         </w:rPr>
-        <w:t xml:space="preserve"> “Regs.vhd”.</w:t>
+        <w:t xml:space="preserve"> “</w:t>
+      </w:r>
+      <w:proofErr w:type="spellStart"/>
+      <w:r>
+        <w:rPr>
+          <w:lang w:val="es-AR"/>
+        </w:rPr>
+        <w:t>Regs.vhd</w:t>
+      </w:r>
+      <w:proofErr w:type="spellEnd"/>
+      <w:r>
+        <w:rPr>
+          <w:lang w:val="es-AR"/>
+        </w:rPr>
+        <w:t>”.</w:t>
       </w:r>
     </w:p>
     <w:p>
@@ -147,7 +181,21 @@
         <w:rPr>
           <w:lang w:val="es-AR"/>
         </w:rPr>
-        <w:t xml:space="preserve"> de 33 mHz.</w:t>
+        <w:t xml:space="preserve"> de 33 </w:t>
+      </w:r>
+      <w:proofErr w:type="spellStart"/>
+      <w:r>
+        <w:rPr>
+          <w:lang w:val="es-AR"/>
+        </w:rPr>
+        <w:t>mHz</w:t>
+      </w:r>
+      <w:proofErr w:type="spellEnd"/>
+      <w:r>
+        <w:rPr>
+          <w:lang w:val="es-AR"/>
+        </w:rPr>
+        <w:t>.</w:t>
       </w:r>
     </w:p>
     <w:p>

</xml_diff>

<commit_message>
se agrega el codigo VHDL del banco de registros de la consigna 3
</commit_message>
<xml_diff>
--- a/Resolucion de las consignas.docx
+++ b/Resolucion de las consignas.docx
@@ -23,13 +23,14 @@
       </w:pPr>
       <w:r>
         <w:rPr>
+          <w:noProof/>
           <w:lang w:val="es-AR"/>
         </w:rPr>
         <w:drawing>
-          <wp:inline distT="0" distB="0" distL="0" distR="0" wp14:anchorId="0A40ABC2" wp14:editId="51C66AC1">
-            <wp:extent cx="4365266" cy="2875414"/>
-            <wp:effectExtent l="0" t="0" r="0" b="1270"/>
-            <wp:docPr id="797787634" name="Picture 1" descr="A table with numbers and symbols&#10;&#10;Description automatically generated"/>
+          <wp:inline distT="0" distB="0" distL="0" distR="0" wp14:anchorId="2DFFE8EC" wp14:editId="50843157">
+            <wp:extent cx="5731510" cy="2205355"/>
+            <wp:effectExtent l="0" t="0" r="2540" b="4445"/>
+            <wp:docPr id="550010221" name="Picture 1" descr="A table with numbers and letters&#10;&#10;Description automatically generated"/>
             <wp:cNvGraphicFramePr>
               <a:graphicFrameLocks xmlns:a="http://schemas.openxmlformats.org/drawingml/2006/main" noChangeAspect="1"/>
             </wp:cNvGraphicFramePr>
@@ -37,7 +38,7 @@
               <a:graphicData uri="http://schemas.openxmlformats.org/drawingml/2006/picture">
                 <pic:pic xmlns:pic="http://schemas.openxmlformats.org/drawingml/2006/picture">
                   <pic:nvPicPr>
-                    <pic:cNvPr id="797787634" name="Picture 1" descr="A table with numbers and symbols&#10;&#10;Description automatically generated"/>
+                    <pic:cNvPr id="550010221" name="Picture 1" descr="A table with numbers and letters&#10;&#10;Description automatically generated"/>
                     <pic:cNvPicPr/>
                   </pic:nvPicPr>
                   <pic:blipFill>
@@ -49,7 +50,7 @@
                   <pic:spPr>
                     <a:xfrm>
                       <a:off x="0" y="0"/>
-                      <a:ext cx="4406415" cy="2902519"/>
+                      <a:ext cx="5731510" cy="2205355"/>
                     </a:xfrm>
                     <a:prstGeom prst="rect">
                       <a:avLst/>
@@ -61,18 +62,6 @@
           </wp:inline>
         </w:drawing>
       </w:r>
-      <w:r>
-        <w:rPr>
-          <w:lang w:val="es-AR"/>
-        </w:rPr>
-        <w:t xml:space="preserve"> </w:t>
-      </w:r>
-      <w:r>
-        <w:rPr>
-          <w:lang w:val="es-AR"/>
-        </w:rPr>
-        <w:t xml:space="preserve"> </w:t>
-      </w:r>
     </w:p>
     <w:p>
       <w:pPr>
@@ -84,27 +73,37 @@
         <w:rPr>
           <w:lang w:val="es-AR"/>
         </w:rPr>
-        <w:t>2.</w:t>
-      </w:r>
-      <w:r>
-        <w:rPr>
-          <w:lang w:val="es-AR"/>
-        </w:rPr>
-        <w:t xml:space="preserve"> Código hecho en el archivo “</w:t>
-      </w:r>
-      <w:proofErr w:type="spellStart"/>
-      <w:r>
-        <w:rPr>
-          <w:lang w:val="es-AR"/>
-        </w:rPr>
-        <w:t>Decoder.vhd</w:t>
-      </w:r>
-      <w:proofErr w:type="spellEnd"/>
-      <w:r>
-        <w:rPr>
-          <w:lang w:val="es-AR"/>
-        </w:rPr>
-        <w:t>”.</w:t>
+        <w:t>Bits de las instrucciones: i</w:t>
+      </w:r>
+      <w:r>
+        <w:rPr>
+          <w:lang w:val="es-AR"/>
+        </w:rPr>
+        <w:t xml:space="preserve">nput(0) = </w:t>
+      </w:r>
+      <w:r>
+        <w:rPr>
+          <w:lang w:val="es-AR"/>
+        </w:rPr>
+        <w:t>x</w:t>
+      </w:r>
+      <w:r>
+        <w:rPr>
+          <w:lang w:val="es-AR"/>
+        </w:rPr>
+        <w:t xml:space="preserve">_0, input(1) = </w:t>
+      </w:r>
+      <w:r>
+        <w:rPr>
+          <w:lang w:val="es-AR"/>
+        </w:rPr>
+        <w:t>x</w:t>
+      </w:r>
+      <w:r>
+        <w:rPr>
+          <w:lang w:val="es-AR"/>
+        </w:rPr>
+        <w:t>_1, etc…</w:t>
       </w:r>
     </w:p>
     <w:p>
@@ -117,7 +116,41 @@
         <w:rPr>
           <w:lang w:val="es-AR"/>
         </w:rPr>
-        <w:t xml:space="preserve"> El circuito implementado es combinacional, ya que solo depende de la combinación de los valores de entrada para definir un valor de salida. Para la misma combinación, siempre se obtiene el mismo valor de salida.</w:t>
+        <w:drawing>
+          <wp:inline distT="0" distB="0" distL="0" distR="0" wp14:anchorId="7A340CD2" wp14:editId="17743D77">
+            <wp:extent cx="4442029" cy="5815584"/>
+            <wp:effectExtent l="0" t="0" r="0" b="0"/>
+            <wp:docPr id="561275084" name="Picture 1" descr="A screenshot of a blackboard with math equations&#10;&#10;Description automatically generated"/>
+            <wp:cNvGraphicFramePr>
+              <a:graphicFrameLocks xmlns:a="http://schemas.openxmlformats.org/drawingml/2006/main" noChangeAspect="1"/>
+            </wp:cNvGraphicFramePr>
+            <a:graphic xmlns:a="http://schemas.openxmlformats.org/drawingml/2006/main">
+              <a:graphicData uri="http://schemas.openxmlformats.org/drawingml/2006/picture">
+                <pic:pic xmlns:pic="http://schemas.openxmlformats.org/drawingml/2006/picture">
+                  <pic:nvPicPr>
+                    <pic:cNvPr id="561275084" name="Picture 1" descr="A screenshot of a blackboard with math equations&#10;&#10;Description automatically generated"/>
+                    <pic:cNvPicPr/>
+                  </pic:nvPicPr>
+                  <pic:blipFill>
+                    <a:blip r:embed="rId5"/>
+                    <a:stretch>
+                      <a:fillRect/>
+                    </a:stretch>
+                  </pic:blipFill>
+                  <pic:spPr>
+                    <a:xfrm>
+                      <a:off x="0" y="0"/>
+                      <a:ext cx="4444819" cy="5819237"/>
+                    </a:xfrm>
+                    <a:prstGeom prst="rect">
+                      <a:avLst/>
+                    </a:prstGeom>
+                  </pic:spPr>
+                </pic:pic>
+              </a:graphicData>
+            </a:graphic>
+          </wp:inline>
+        </w:drawing>
       </w:r>
     </w:p>
     <w:p>
@@ -130,33 +163,20 @@
         <w:rPr>
           <w:lang w:val="es-AR"/>
         </w:rPr>
-        <w:t xml:space="preserve">3. </w:t>
-      </w:r>
-      <w:r>
-        <w:rPr>
-          <w:lang w:val="es-AR"/>
-        </w:rPr>
-        <w:t>Código hecho en el archivo</w:t>
-      </w:r>
-      <w:r>
-        <w:rPr>
-          <w:lang w:val="es-AR"/>
-        </w:rPr>
-        <w:t xml:space="preserve"> “</w:t>
-      </w:r>
-      <w:proofErr w:type="spellStart"/>
-      <w:r>
-        <w:rPr>
-          <w:lang w:val="es-AR"/>
-        </w:rPr>
-        <w:t>Regs.vhd</w:t>
-      </w:r>
-      <w:proofErr w:type="spellEnd"/>
-      <w:r>
-        <w:rPr>
-          <w:lang w:val="es-AR"/>
-        </w:rPr>
-        <w:t>”.</w:t>
+        <w:lastRenderedPageBreak/>
+        <w:t>2.</w:t>
+      </w:r>
+      <w:r>
+        <w:rPr>
+          <w:lang w:val="es-AR"/>
+        </w:rPr>
+        <w:t xml:space="preserve"> </w:t>
+      </w:r>
+      <w:r>
+        <w:rPr>
+          <w:lang w:val="es-AR"/>
+        </w:rPr>
+        <w:t>Código hecho en el archivo “Decoder.vhd”.</w:t>
       </w:r>
     </w:p>
     <w:p>
@@ -169,33 +189,25 @@
         <w:rPr>
           <w:lang w:val="es-AR"/>
         </w:rPr>
-        <w:t xml:space="preserve">4. La frecuencia de operación optima a la que puede </w:t>
-      </w:r>
-      <w:r>
-        <w:rPr>
-          <w:lang w:val="es-AR"/>
-        </w:rPr>
-        <w:t>trabajar es</w:t>
-      </w:r>
-      <w:r>
-        <w:rPr>
-          <w:lang w:val="es-AR"/>
-        </w:rPr>
-        <w:t xml:space="preserve"> de 33 </w:t>
-      </w:r>
-      <w:proofErr w:type="spellStart"/>
-      <w:r>
-        <w:rPr>
-          <w:lang w:val="es-AR"/>
-        </w:rPr>
-        <w:t>mHz</w:t>
-      </w:r>
-      <w:proofErr w:type="spellEnd"/>
-      <w:r>
-        <w:rPr>
-          <w:lang w:val="es-AR"/>
-        </w:rPr>
-        <w:t>.</w:t>
+        <w:t xml:space="preserve"> Las sentencias concurrentes usadas para </w:t>
+      </w:r>
+      <w:r>
+        <w:rPr>
+          <w:lang w:val="es-AR"/>
+        </w:rPr>
+        <w:t xml:space="preserve">cada </w:t>
+      </w:r>
+      <w:r>
+        <w:rPr>
+          <w:lang w:val="es-AR"/>
+        </w:rPr>
+        <w:t>salida de la Unidad de Decodificación están basadas en las funciones reducidas obtenidas en la primera consigna del trabajo practico.</w:t>
+      </w:r>
+      <w:r>
+        <w:rPr>
+          <w:lang w:val="es-AR"/>
+        </w:rPr>
+        <w:t xml:space="preserve"> En el caso de las salidas compuestas por más de un bit, se definió una función para cada bit.</w:t>
       </w:r>
     </w:p>
     <w:p>
@@ -208,6 +220,210 @@
         <w:rPr>
           <w:lang w:val="es-AR"/>
         </w:rPr>
+        <w:t xml:space="preserve"> El circuito implementado es combinacional, ya que solo depende de la combinación de los valores de entrada para definir un valor de salida. Para la misma combinación, siempre se obtiene el mismo valor de salida.</w:t>
+      </w:r>
+    </w:p>
+    <w:p>
+      <w:pPr>
+        <w:rPr>
+          <w:lang w:val="es-AR"/>
+        </w:rPr>
+      </w:pPr>
+      <w:r>
+        <w:rPr>
+          <w:lang w:val="es-AR"/>
+        </w:rPr>
+        <w:t>3. USANDO EL BANCO DE 8 REGISTROS DE 16 BITS DADO, DESCRIBIR EN VHDL UN BANCO DE 16 REGISTROS DE 8 BITS.</w:t>
+      </w:r>
+    </w:p>
+    <w:p>
+      <w:pPr>
+        <w:rPr>
+          <w:strike/>
+          <w:lang w:val="es-AR"/>
+        </w:rPr>
+      </w:pPr>
+      <w:r>
+        <w:rPr>
+          <w:strike/>
+          <w:lang w:val="es-AR"/>
+        </w:rPr>
+        <w:t>3. Código hecho en el archivo “Regs.vhd”.</w:t>
+      </w:r>
+    </w:p>
+    <w:p>
+      <w:pPr>
+        <w:rPr>
+          <w:strike/>
+          <w:lang w:val="es-AR"/>
+        </w:rPr>
+      </w:pPr>
+      <w:r>
+        <w:rPr>
+          <w:strike/>
+          <w:lang w:val="es-AR"/>
+        </w:rPr>
+        <w:t>Se utilizó una señal que contiene un arreglo de vectores para ocupar el lugar de los registros que componen el banco. Cada vector del arreglo corresponde a un registro.</w:t>
+      </w:r>
+    </w:p>
+    <w:p>
+      <w:pPr>
+        <w:rPr>
+          <w:lang w:val="es-AR"/>
+        </w:rPr>
+      </w:pPr>
+      <w:r>
+        <w:rPr>
+          <w:lang w:val="es-AR"/>
+        </w:rPr>
+        <w:t xml:space="preserve">4. La frecuencia de operación optima a la que puede </w:t>
+      </w:r>
+      <w:r>
+        <w:rPr>
+          <w:lang w:val="es-AR"/>
+        </w:rPr>
+        <w:t>trabajar es</w:t>
+      </w:r>
+      <w:r>
+        <w:rPr>
+          <w:lang w:val="es-AR"/>
+        </w:rPr>
+        <w:t xml:space="preserve"> de 3</w:t>
+      </w:r>
+      <w:r>
+        <w:rPr>
+          <w:lang w:val="es-AR"/>
+        </w:rPr>
+        <w:t>4.48</w:t>
+      </w:r>
+      <w:r>
+        <w:rPr>
+          <w:lang w:val="es-AR"/>
+        </w:rPr>
+        <w:t xml:space="preserve"> mHz.</w:t>
+      </w:r>
+    </w:p>
+    <w:p>
+      <w:pPr>
+        <w:rPr>
+          <w:lang w:val="es-AR"/>
+        </w:rPr>
+      </w:pPr>
+      <w:r>
+        <w:rPr>
+          <w:lang w:val="es-AR"/>
+        </w:rPr>
+        <w:t xml:space="preserve">El tiempo se calcula según </w:t>
+      </w:r>
+      <w:r>
+        <w:rPr>
+          <w:lang w:val="es-AR"/>
+        </w:rPr>
+        <w:t xml:space="preserve">la </w:t>
+      </w:r>
+      <w:r>
+        <w:rPr>
+          <w:lang w:val="es-AR"/>
+        </w:rPr>
+        <w:t>instrucción</w:t>
+      </w:r>
+      <w:r>
+        <w:rPr>
+          <w:lang w:val="es-AR"/>
+        </w:rPr>
+        <w:t xml:space="preserve"> que </w:t>
+      </w:r>
+      <w:r>
+        <w:rPr>
+          <w:lang w:val="es-AR"/>
+        </w:rPr>
+        <w:t>más</w:t>
+      </w:r>
+      <w:r>
+        <w:rPr>
+          <w:lang w:val="es-AR"/>
+        </w:rPr>
+        <w:t xml:space="preserve"> tiempo tome en ejecutar, las cuales son las instrucciones que utilizan la ALU (ADD, SUB, AND, OR, etc…)</w:t>
+      </w:r>
+      <w:r>
+        <w:rPr>
+          <w:lang w:val="es-AR"/>
+        </w:rPr>
+        <w:t>.</w:t>
+      </w:r>
+    </w:p>
+    <w:p>
+      <w:pPr>
+        <w:rPr>
+          <w:lang w:val="es-AR"/>
+        </w:rPr>
+      </w:pPr>
+      <w:r>
+        <w:rPr>
+          <w:noProof/>
+          <w:lang w:val="es-AR"/>
+        </w:rPr>
+        <w:drawing>
+          <wp:inline distT="0" distB="0" distL="0" distR="0" wp14:anchorId="3E05BFE5" wp14:editId="363B8ACC">
+            <wp:extent cx="5731510" cy="3405505"/>
+            <wp:effectExtent l="0" t="0" r="2540" b="4445"/>
+            <wp:docPr id="1194872152" name="Picture 1" descr="A computer screen shot of a diagram&#10;&#10;Description automatically generated"/>
+            <wp:cNvGraphicFramePr>
+              <a:graphicFrameLocks xmlns:a="http://schemas.openxmlformats.org/drawingml/2006/main" noChangeAspect="1"/>
+            </wp:cNvGraphicFramePr>
+            <a:graphic xmlns:a="http://schemas.openxmlformats.org/drawingml/2006/main">
+              <a:graphicData uri="http://schemas.openxmlformats.org/drawingml/2006/picture">
+                <pic:pic xmlns:pic="http://schemas.openxmlformats.org/drawingml/2006/picture">
+                  <pic:nvPicPr>
+                    <pic:cNvPr id="1194872152" name="Picture 1" descr="A computer screen shot of a diagram&#10;&#10;Description automatically generated"/>
+                    <pic:cNvPicPr/>
+                  </pic:nvPicPr>
+                  <pic:blipFill>
+                    <a:blip r:embed="rId6"/>
+                    <a:stretch>
+                      <a:fillRect/>
+                    </a:stretch>
+                  </pic:blipFill>
+                  <pic:spPr>
+                    <a:xfrm>
+                      <a:off x="0" y="0"/>
+                      <a:ext cx="5731510" cy="3405505"/>
+                    </a:xfrm>
+                    <a:prstGeom prst="rect">
+                      <a:avLst/>
+                    </a:prstGeom>
+                  </pic:spPr>
+                </pic:pic>
+              </a:graphicData>
+            </a:graphic>
+          </wp:inline>
+        </w:drawing>
+      </w:r>
+    </w:p>
+    <w:p>
+      <w:pPr>
+        <w:rPr>
+          <w:lang w:val="es-AR"/>
+        </w:rPr>
+      </w:pPr>
+      <w:r>
+        <w:rPr>
+          <w:lang w:val="es-AR"/>
+        </w:rPr>
+        <w:br w:type="page"/>
+      </w:r>
+    </w:p>
+    <w:p>
+      <w:pPr>
+        <w:rPr>
+          <w:lang w:val="es-AR"/>
+        </w:rPr>
+      </w:pPr>
+      <w:r>
+        <w:rPr>
+          <w:lang w:val="es-AR"/>
+        </w:rPr>
+        <w:lastRenderedPageBreak/>
         <w:t>5.</w:t>
       </w:r>
     </w:p>
@@ -238,7 +454,7 @@
                     <pic:cNvPicPr/>
                   </pic:nvPicPr>
                   <pic:blipFill>
-                    <a:blip r:embed="rId5"/>
+                    <a:blip r:embed="rId7"/>
                     <a:stretch>
                       <a:fillRect/>
                     </a:stretch>
@@ -720,7 +936,6 @@
     <w:next w:val="Normal"/>
     <w:link w:val="Heading3Char"/>
     <w:uiPriority w:val="9"/>
-    <w:semiHidden/>
     <w:unhideWhenUsed/>
     <w:qFormat/>
     <w:rsid w:val="00FD6805"/>
@@ -928,7 +1143,6 @@
     <w:basedOn w:val="DefaultParagraphFont"/>
     <w:link w:val="Heading3"/>
     <w:uiPriority w:val="9"/>
-    <w:semiHidden/>
     <w:rsid w:val="00FD6805"/>
     <w:rPr>
       <w:rFonts w:eastAsiaTheme="majorEastAsia" w:cstheme="majorBidi"/>

</xml_diff>

<commit_message>
se agrega descripcion de lo hecho en la consigna 3 en el docx
</commit_message>
<xml_diff>
--- a/Resolucion de las consignas.docx
+++ b/Resolucion de las consignas.docx
@@ -114,6 +114,7 @@
       </w:pPr>
       <w:r>
         <w:rPr>
+          <w:noProof/>
           <w:lang w:val="es-AR"/>
         </w:rPr>
         <w:drawing>
@@ -233,37 +234,88 @@
         <w:rPr>
           <w:lang w:val="es-AR"/>
         </w:rPr>
-        <w:t>3. USANDO EL BANCO DE 8 REGISTROS DE 16 BITS DADO, DESCRIBIR EN VHDL UN BANCO DE 16 REGISTROS DE 8 BITS.</w:t>
+        <w:t>3. Código hecho en el archivo “</w:t>
+      </w:r>
+      <w:r>
+        <w:rPr>
+          <w:lang w:val="es-AR"/>
+        </w:rPr>
+        <w:t>r</w:t>
+      </w:r>
+      <w:r>
+        <w:rPr>
+          <w:lang w:val="es-AR"/>
+        </w:rPr>
+        <w:t>egs</w:t>
+      </w:r>
+      <w:r>
+        <w:rPr>
+          <w:lang w:val="es-AR"/>
+        </w:rPr>
+        <w:t>_16</w:t>
+      </w:r>
+      <w:r>
+        <w:rPr>
+          <w:lang w:val="es-AR"/>
+        </w:rPr>
+        <w:t>.vhd”.</w:t>
       </w:r>
     </w:p>
     <w:p>
       <w:pPr>
         <w:rPr>
-          <w:strike/>
-          <w:lang w:val="es-AR"/>
-        </w:rPr>
-      </w:pPr>
-      <w:r>
-        <w:rPr>
-          <w:strike/>
-          <w:lang w:val="es-AR"/>
-        </w:rPr>
-        <w:t>3. Código hecho en el archivo “Regs.vhd”.</w:t>
+          <w:lang w:val="es-AR"/>
+        </w:rPr>
+      </w:pPr>
+      <w:r>
+        <w:rPr>
+          <w:lang w:val="es-AR"/>
+        </w:rPr>
+        <w:t xml:space="preserve"> Para implementar el banco de 16 registros que se pide haciendo uso del banco de 8 registros dado, es necesario conectar ambos por medio de un demultiplexor y un multiplexor para que los registros funcionen en conjunto.</w:t>
       </w:r>
     </w:p>
     <w:p>
       <w:pPr>
         <w:rPr>
-          <w:strike/>
-          <w:lang w:val="es-AR"/>
-        </w:rPr>
-      </w:pPr>
-      <w:r>
-        <w:rPr>
-          <w:strike/>
-          <w:lang w:val="es-AR"/>
-        </w:rPr>
-        <w:t>Se utilizó una señal que contiene un arreglo de vectores para ocupar el lugar de los registros que componen el banco. Cada vector del arreglo corresponde a un registro.</w:t>
+          <w:lang w:val="es-AR"/>
+        </w:rPr>
+      </w:pPr>
+      <w:r>
+        <w:rPr>
+          <w:lang w:val="es-AR"/>
+        </w:rPr>
+        <w:t xml:space="preserve"> Se implementaron un DMUX2_1 (dmux2_1.vhd) para dirigir</w:t>
+      </w:r>
+      <w:r>
+        <w:rPr>
+          <w:lang w:val="es-AR"/>
+        </w:rPr>
+        <w:softHyphen/>
+        <w:t xml:space="preserve"> la señal we y un MUX 2_4</w:t>
+      </w:r>
+      <w:r>
+        <w:rPr>
+          <w:lang w:val="es-AR"/>
+        </w:rPr>
+        <w:t xml:space="preserve"> </w:t>
+      </w:r>
+      <w:r>
+        <w:rPr>
+          <w:lang w:val="es-AR"/>
+        </w:rPr>
+        <w:t xml:space="preserve"> (mux2_4.vhd) para elegir cual de las salida de banco es la que se </w:t>
+      </w:r>
+      <w:r>
+        <w:rPr>
+          <w:lang w:val="es-AR"/>
+        </w:rPr>
+        <w:t>envía</w:t>
+      </w:r>
+      <w:r>
+        <w:rPr>
+          <w:lang w:val="es-AR"/>
+        </w:rPr>
+        <w:t xml:space="preserve"> a la salida del banco de 16 registros.</w:t>
       </w:r>
     </w:p>
     <w:p>
@@ -276,31 +328,43 @@
         <w:rPr>
           <w:lang w:val="es-AR"/>
         </w:rPr>
-        <w:t xml:space="preserve">4. La frecuencia de operación optima a la que puede </w:t>
-      </w:r>
-      <w:r>
-        <w:rPr>
-          <w:lang w:val="es-AR"/>
-        </w:rPr>
-        <w:t>trabajar es</w:t>
-      </w:r>
-      <w:r>
-        <w:rPr>
-          <w:lang w:val="es-AR"/>
-        </w:rPr>
-        <w:t xml:space="preserve"> de 3</w:t>
-      </w:r>
-      <w:r>
-        <w:rPr>
-          <w:lang w:val="es-AR"/>
-        </w:rPr>
-        <w:t>4.48</w:t>
-      </w:r>
-      <w:r>
-        <w:rPr>
-          <w:lang w:val="es-AR"/>
-        </w:rPr>
-        <w:t xml:space="preserve"> mHz.</w:t>
+        <w:t xml:space="preserve"> </w:t>
+      </w:r>
+      <w:r>
+        <w:rPr>
+          <w:lang w:val="es-AR"/>
+        </w:rPr>
+        <w:t xml:space="preserve">El DMUX recibe la </w:t>
+      </w:r>
+      <w:r>
+        <w:rPr>
+          <w:lang w:val="es-AR"/>
+        </w:rPr>
+        <w:t>entrada</w:t>
+      </w:r>
+      <w:r>
+        <w:rPr>
+          <w:lang w:val="es-AR"/>
+        </w:rPr>
+        <w:t xml:space="preserve"> we y usa el bit de mayor peso de la entrada</w:t>
+      </w:r>
+      <w:r>
+        <w:rPr>
+          <w:lang w:val="es-AR"/>
+        </w:rPr>
+        <w:t xml:space="preserve"> rd como selector para elegir cual de los bancos regs se habilita para la escritura</w:t>
+      </w:r>
+      <w:r>
+        <w:rPr>
+          <w:lang w:val="es-AR"/>
+        </w:rPr>
+        <w:t>, ya que esto representa una tabla de combinaciones dividida a la mitad, que solo se diferencia por ese último bit</w:t>
+      </w:r>
+      <w:r>
+        <w:rPr>
+          <w:lang w:val="es-AR"/>
+        </w:rPr>
+        <w:t>. El MUX recibe la salida dout de ambos bancos regs y usa el bit de mayor peso de la entrada rs para seleccionar cual de los dos es la salida final del componente.</w:t>
       </w:r>
     </w:p>
     <w:p>
@@ -309,6 +373,128 @@
           <w:lang w:val="es-AR"/>
         </w:rPr>
       </w:pPr>
+      <w:r>
+        <w:rPr>
+          <w:lang w:val="es-AR"/>
+        </w:rPr>
+        <w:t xml:space="preserve"> Las entradas rst, clk y din se conectan tal cual a las entradas correspondientes de ambos bancos regs. El resto de </w:t>
+      </w:r>
+      <w:r>
+        <w:rPr>
+          <w:lang w:val="es-AR"/>
+        </w:rPr>
+        <w:t>los bits</w:t>
+      </w:r>
+      <w:r>
+        <w:rPr>
+          <w:lang w:val="es-AR"/>
+        </w:rPr>
+        <w:t xml:space="preserve"> de las entradas rs y rd (del bit 2 al bit 0) se conectan a las entradas rs y rd de los bancos</w:t>
+      </w:r>
+      <w:r>
+        <w:rPr>
+          <w:lang w:val="es-AR"/>
+        </w:rPr>
+        <w:t>.</w:t>
+      </w:r>
+    </w:p>
+    <w:p>
+      <w:pPr>
+        <w:rPr>
+          <w:lang w:val="es-AR"/>
+        </w:rPr>
+      </w:pPr>
+      <w:r>
+        <w:rPr>
+          <w:lang w:val="es-AR"/>
+        </w:rPr>
+        <w:drawing>
+          <wp:inline distT="0" distB="0" distL="0" distR="0" wp14:anchorId="520A389B" wp14:editId="2F500426">
+            <wp:extent cx="4131022" cy="3069203"/>
+            <wp:effectExtent l="0" t="0" r="3175" b="0"/>
+            <wp:docPr id="116225128" name="Picture 1" descr="A diagram of a computer&#10;&#10;Description automatically generated"/>
+            <wp:cNvGraphicFramePr>
+              <a:graphicFrameLocks xmlns:a="http://schemas.openxmlformats.org/drawingml/2006/main" noChangeAspect="1"/>
+            </wp:cNvGraphicFramePr>
+            <a:graphic xmlns:a="http://schemas.openxmlformats.org/drawingml/2006/main">
+              <a:graphicData uri="http://schemas.openxmlformats.org/drawingml/2006/picture">
+                <pic:pic xmlns:pic="http://schemas.openxmlformats.org/drawingml/2006/picture">
+                  <pic:nvPicPr>
+                    <pic:cNvPr id="116225128" name="Picture 1" descr="A diagram of a computer&#10;&#10;Description automatically generated"/>
+                    <pic:cNvPicPr/>
+                  </pic:nvPicPr>
+                  <pic:blipFill>
+                    <a:blip r:embed="rId6"/>
+                    <a:stretch>
+                      <a:fillRect/>
+                    </a:stretch>
+                  </pic:blipFill>
+                  <pic:spPr>
+                    <a:xfrm>
+                      <a:off x="0" y="0"/>
+                      <a:ext cx="4134711" cy="3071944"/>
+                    </a:xfrm>
+                    <a:prstGeom prst="rect">
+                      <a:avLst/>
+                    </a:prstGeom>
+                  </pic:spPr>
+                </pic:pic>
+              </a:graphicData>
+            </a:graphic>
+          </wp:inline>
+        </w:drawing>
+      </w:r>
+    </w:p>
+    <w:p>
+      <w:pPr>
+        <w:rPr>
+          <w:lang w:val="es-AR"/>
+        </w:rPr>
+      </w:pPr>
+      <w:r>
+        <w:rPr>
+          <w:lang w:val="es-AR"/>
+        </w:rPr>
+        <w:lastRenderedPageBreak/>
+        <w:t xml:space="preserve">4. La frecuencia de operación optima a la que puede </w:t>
+      </w:r>
+      <w:r>
+        <w:rPr>
+          <w:lang w:val="es-AR"/>
+        </w:rPr>
+        <w:t>trabajar es</w:t>
+      </w:r>
+      <w:r>
+        <w:rPr>
+          <w:lang w:val="es-AR"/>
+        </w:rPr>
+        <w:t xml:space="preserve"> de 3</w:t>
+      </w:r>
+      <w:r>
+        <w:rPr>
+          <w:lang w:val="es-AR"/>
+        </w:rPr>
+        <w:t>4.48</w:t>
+      </w:r>
+      <w:r>
+        <w:rPr>
+          <w:lang w:val="es-AR"/>
+        </w:rPr>
+        <w:t xml:space="preserve"> mHz.</w:t>
+      </w:r>
+    </w:p>
+    <w:p>
+      <w:pPr>
+        <w:rPr>
+          <w:lang w:val="es-AR"/>
+        </w:rPr>
+      </w:pPr>
+      <w:r>
+        <w:rPr>
+          <w:lang w:val="es-AR"/>
+        </w:rPr>
+        <w:t xml:space="preserve"> </w:t>
+      </w:r>
       <w:r>
         <w:rPr>
           <w:lang w:val="es-AR"/>
@@ -379,7 +565,7 @@
                     <pic:cNvPicPr/>
                   </pic:nvPicPr>
                   <pic:blipFill>
-                    <a:blip r:embed="rId6"/>
+                    <a:blip r:embed="rId7"/>
                     <a:stretch>
                       <a:fillRect/>
                     </a:stretch>
@@ -406,12 +592,6 @@
           <w:lang w:val="es-AR"/>
         </w:rPr>
       </w:pPr>
-      <w:r>
-        <w:rPr>
-          <w:lang w:val="es-AR"/>
-        </w:rPr>
-        <w:br w:type="page"/>
-      </w:r>
     </w:p>
     <w:p>
       <w:pPr>
@@ -423,7 +603,6 @@
         <w:rPr>
           <w:lang w:val="es-AR"/>
         </w:rPr>
-        <w:lastRenderedPageBreak/>
         <w:t>5.</w:t>
       </w:r>
     </w:p>
@@ -454,7 +633,7 @@
                     <pic:cNvPicPr/>
                   </pic:nvPicPr>
                   <pic:blipFill>
-                    <a:blip r:embed="rId7"/>
+                    <a:blip r:embed="rId8"/>
                     <a:stretch>
                       <a:fillRect/>
                     </a:stretch>

</xml_diff>

<commit_message>
se organizan los documentos innecesarios para la entrega del trabajo en la carpeta IGNORAR
</commit_message>
<xml_diff>
--- a/Resolucion de las consignas.docx
+++ b/Resolucion de las consignas.docx
@@ -5,11 +5,15 @@
     <w:p>
       <w:pPr>
         <w:rPr>
+          <w:sz w:val="22"/>
+          <w:szCs w:val="22"/>
           <w:lang w:val="es-AR"/>
         </w:rPr>
       </w:pPr>
       <w:r>
         <w:rPr>
+          <w:sz w:val="22"/>
+          <w:szCs w:val="22"/>
           <w:lang w:val="es-AR"/>
         </w:rPr>
         <w:t>1.</w:t>
@@ -18,12 +22,16 @@
     <w:p>
       <w:pPr>
         <w:rPr>
+          <w:sz w:val="22"/>
+          <w:szCs w:val="22"/>
           <w:lang w:val="es-AR"/>
         </w:rPr>
       </w:pPr>
       <w:r>
         <w:rPr>
           <w:noProof/>
+          <w:sz w:val="22"/>
+          <w:szCs w:val="22"/>
           <w:lang w:val="es-AR"/>
         </w:rPr>
         <w:drawing>
@@ -66,60 +74,123 @@
     <w:p>
       <w:pPr>
         <w:rPr>
+          <w:sz w:val="22"/>
+          <w:szCs w:val="22"/>
           <w:lang w:val="es-AR"/>
         </w:rPr>
       </w:pPr>
       <w:r>
         <w:rPr>
-          <w:lang w:val="es-AR"/>
-        </w:rPr>
-        <w:t>Bits de las instrucciones: i</w:t>
-      </w:r>
-      <w:r>
-        <w:rPr>
-          <w:lang w:val="es-AR"/>
-        </w:rPr>
-        <w:t xml:space="preserve">nput(0) = </w:t>
-      </w:r>
-      <w:r>
-        <w:rPr>
-          <w:lang w:val="es-AR"/>
-        </w:rPr>
-        <w:t>x</w:t>
-      </w:r>
-      <w:r>
-        <w:rPr>
-          <w:lang w:val="es-AR"/>
-        </w:rPr>
-        <w:t xml:space="preserve">_0, input(1) = </w:t>
-      </w:r>
-      <w:r>
-        <w:rPr>
-          <w:lang w:val="es-AR"/>
-        </w:rPr>
-        <w:t>x</w:t>
-      </w:r>
-      <w:r>
-        <w:rPr>
-          <w:lang w:val="es-AR"/>
-        </w:rPr>
-        <w:t>_1, etc…</w:t>
+          <w:sz w:val="22"/>
+          <w:szCs w:val="22"/>
+          <w:lang w:val="es-AR"/>
+        </w:rPr>
+        <w:t>Reducción de las funciones de cada bit:</w:t>
       </w:r>
     </w:p>
     <w:p>
       <w:pPr>
         <w:rPr>
+          <w:sz w:val="22"/>
+          <w:szCs w:val="22"/>
           <w:lang w:val="es-AR"/>
         </w:rPr>
       </w:pPr>
       <w:r>
         <w:rPr>
+          <w:sz w:val="22"/>
+          <w:szCs w:val="22"/>
+          <w:lang w:val="es-AR"/>
+        </w:rPr>
+        <w:t xml:space="preserve">Bits de las instrucciones: </w:t>
+      </w:r>
+      <w:proofErr w:type="gramStart"/>
+      <w:r>
+        <w:rPr>
+          <w:sz w:val="22"/>
+          <w:szCs w:val="22"/>
+          <w:lang w:val="es-AR"/>
+        </w:rPr>
+        <w:t>input(</w:t>
+      </w:r>
+      <w:proofErr w:type="gramEnd"/>
+      <w:r>
+        <w:rPr>
+          <w:sz w:val="22"/>
+          <w:szCs w:val="22"/>
+          <w:lang w:val="es-AR"/>
+        </w:rPr>
+        <w:t xml:space="preserve">0) = </w:t>
+      </w:r>
+      <w:r>
+        <w:rPr>
+          <w:sz w:val="22"/>
+          <w:szCs w:val="22"/>
+          <w:lang w:val="es-AR"/>
+        </w:rPr>
+        <w:t>x</w:t>
+      </w:r>
+      <w:r>
+        <w:rPr>
+          <w:sz w:val="22"/>
+          <w:szCs w:val="22"/>
+          <w:lang w:val="es-AR"/>
+        </w:rPr>
+        <w:t xml:space="preserve">_0, input(1) = </w:t>
+      </w:r>
+      <w:r>
+        <w:rPr>
+          <w:sz w:val="22"/>
+          <w:szCs w:val="22"/>
+          <w:lang w:val="es-AR"/>
+        </w:rPr>
+        <w:t>x</w:t>
+      </w:r>
+      <w:r>
+        <w:rPr>
+          <w:sz w:val="22"/>
+          <w:szCs w:val="22"/>
+          <w:lang w:val="es-AR"/>
+        </w:rPr>
+        <w:t xml:space="preserve">_1, </w:t>
+      </w:r>
+      <w:proofErr w:type="spellStart"/>
+      <w:r>
+        <w:rPr>
+          <w:sz w:val="22"/>
+          <w:szCs w:val="22"/>
+          <w:lang w:val="es-AR"/>
+        </w:rPr>
+        <w:t>etc</w:t>
+      </w:r>
+      <w:proofErr w:type="spellEnd"/>
+      <w:r>
+        <w:rPr>
+          <w:sz w:val="22"/>
+          <w:szCs w:val="22"/>
+          <w:lang w:val="es-AR"/>
+        </w:rPr>
+        <w:t>…</w:t>
+      </w:r>
+    </w:p>
+    <w:p>
+      <w:pPr>
+        <w:rPr>
+          <w:sz w:val="22"/>
+          <w:szCs w:val="22"/>
+          <w:lang w:val="es-AR"/>
+        </w:rPr>
+      </w:pPr>
+      <w:r>
+        <w:rPr>
           <w:noProof/>
+          <w:sz w:val="22"/>
+          <w:szCs w:val="22"/>
           <w:lang w:val="es-AR"/>
         </w:rPr>
         <w:drawing>
-          <wp:inline distT="0" distB="0" distL="0" distR="0" wp14:anchorId="7A340CD2" wp14:editId="17743D77">
-            <wp:extent cx="4442029" cy="5815584"/>
+          <wp:inline distT="0" distB="0" distL="0" distR="0" wp14:anchorId="7A340CD2" wp14:editId="13EF276C">
+            <wp:extent cx="4252935" cy="5568018"/>
             <wp:effectExtent l="0" t="0" r="0" b="0"/>
             <wp:docPr id="561275084" name="Picture 1" descr="A screenshot of a blackboard with math equations&#10;&#10;Description automatically generated"/>
             <wp:cNvGraphicFramePr>
@@ -141,7 +212,7 @@
                   <pic:spPr>
                     <a:xfrm>
                       <a:off x="0" y="0"/>
-                      <a:ext cx="4444819" cy="5819237"/>
+                      <a:ext cx="4256254" cy="5572364"/>
                     </a:xfrm>
                     <a:prstGeom prst="rect">
                       <a:avLst/>
@@ -157,11 +228,15 @@
     <w:p>
       <w:pPr>
         <w:rPr>
+          <w:sz w:val="22"/>
+          <w:szCs w:val="22"/>
           <w:lang w:val="es-AR"/>
         </w:rPr>
       </w:pPr>
       <w:r>
         <w:rPr>
+          <w:sz w:val="22"/>
+          <w:szCs w:val="22"/>
           <w:lang w:val="es-AR"/>
         </w:rPr>
         <w:lastRenderedPageBreak/>
@@ -169,43 +244,67 @@
       </w:r>
       <w:r>
         <w:rPr>
-          <w:lang w:val="es-AR"/>
-        </w:rPr>
-        <w:t xml:space="preserve"> </w:t>
-      </w:r>
-      <w:r>
-        <w:rPr>
-          <w:lang w:val="es-AR"/>
-        </w:rPr>
-        <w:t>Código hecho en el archivo “Decoder.vhd”.</w:t>
+          <w:sz w:val="22"/>
+          <w:szCs w:val="22"/>
+          <w:lang w:val="es-AR"/>
+        </w:rPr>
+        <w:t xml:space="preserve"> Código hecho en el archivo “</w:t>
+      </w:r>
+      <w:proofErr w:type="spellStart"/>
+      <w:r>
+        <w:rPr>
+          <w:sz w:val="22"/>
+          <w:szCs w:val="22"/>
+          <w:lang w:val="es-AR"/>
+        </w:rPr>
+        <w:t>Decoder.vhd</w:t>
+      </w:r>
+      <w:proofErr w:type="spellEnd"/>
+      <w:r>
+        <w:rPr>
+          <w:sz w:val="22"/>
+          <w:szCs w:val="22"/>
+          <w:lang w:val="es-AR"/>
+        </w:rPr>
+        <w:t>”.</w:t>
       </w:r>
     </w:p>
     <w:p>
       <w:pPr>
         <w:rPr>
+          <w:sz w:val="22"/>
+          <w:szCs w:val="22"/>
           <w:lang w:val="es-AR"/>
         </w:rPr>
       </w:pPr>
       <w:r>
         <w:rPr>
+          <w:sz w:val="22"/>
+          <w:szCs w:val="22"/>
           <w:lang w:val="es-AR"/>
         </w:rPr>
         <w:t xml:space="preserve"> Las sentencias concurrentes usadas para </w:t>
       </w:r>
       <w:r>
         <w:rPr>
+          <w:sz w:val="22"/>
+          <w:szCs w:val="22"/>
           <w:lang w:val="es-AR"/>
         </w:rPr>
         <w:t xml:space="preserve">cada </w:t>
       </w:r>
       <w:r>
         <w:rPr>
+          <w:sz w:val="22"/>
+          <w:szCs w:val="22"/>
           <w:lang w:val="es-AR"/>
         </w:rPr>
         <w:t>salida de la Unidad de Decodificación están basadas en las funciones reducidas obtenidas en la primera consigna del trabajo practico.</w:t>
       </w:r>
       <w:r>
         <w:rPr>
+          <w:sz w:val="22"/>
+          <w:szCs w:val="22"/>
           <w:lang w:val="es-AR"/>
         </w:rPr>
         <w:t xml:space="preserve"> En el caso de las salidas compuestas por más de un bit, se definió una función para cada bit.</w:t>
@@ -214,11 +313,15 @@
     <w:p>
       <w:pPr>
         <w:rPr>
+          <w:sz w:val="22"/>
+          <w:szCs w:val="22"/>
           <w:lang w:val="es-AR"/>
         </w:rPr>
       </w:pPr>
       <w:r>
         <w:rPr>
+          <w:sz w:val="22"/>
+          <w:szCs w:val="22"/>
           <w:lang w:val="es-AR"/>
         </w:rPr>
         <w:t xml:space="preserve"> El circuito implementado es combinacional, ya que solo depende de la combinación de los valores de entrada para definir un valor de salida. Para la misma combinación, siempre se obtiene el mismo valor de salida.</w:t>
@@ -227,48 +330,96 @@
     <w:p>
       <w:pPr>
         <w:rPr>
+          <w:sz w:val="22"/>
+          <w:szCs w:val="22"/>
           <w:lang w:val="es-AR"/>
         </w:rPr>
       </w:pPr>
       <w:r>
         <w:rPr>
-          <w:lang w:val="es-AR"/>
-        </w:rPr>
-        <w:t>3. Código hecho en el archivo “</w:t>
-      </w:r>
-      <w:r>
-        <w:rPr>
+          <w:sz w:val="22"/>
+          <w:szCs w:val="22"/>
+          <w:lang w:val="es-AR"/>
+        </w:rPr>
+        <w:t xml:space="preserve">3. Código </w:t>
+      </w:r>
+      <w:r>
+        <w:rPr>
+          <w:sz w:val="22"/>
+          <w:szCs w:val="22"/>
+          <w:lang w:val="es-AR"/>
+        </w:rPr>
+        <w:t xml:space="preserve">del registro </w:t>
+      </w:r>
+      <w:r>
+        <w:rPr>
+          <w:sz w:val="22"/>
+          <w:szCs w:val="22"/>
+          <w:lang w:val="es-AR"/>
+        </w:rPr>
+        <w:t>hecho en el archivo “</w:t>
+      </w:r>
+      <w:r>
+        <w:rPr>
+          <w:sz w:val="22"/>
+          <w:szCs w:val="22"/>
           <w:lang w:val="es-AR"/>
         </w:rPr>
         <w:t>r</w:t>
       </w:r>
       <w:r>
         <w:rPr>
+          <w:sz w:val="22"/>
+          <w:szCs w:val="22"/>
           <w:lang w:val="es-AR"/>
         </w:rPr>
         <w:t>egs</w:t>
       </w:r>
       <w:r>
         <w:rPr>
+          <w:sz w:val="22"/>
+          <w:szCs w:val="22"/>
           <w:lang w:val="es-AR"/>
         </w:rPr>
         <w:t>_16</w:t>
       </w:r>
       <w:r>
         <w:rPr>
-          <w:lang w:val="es-AR"/>
-        </w:rPr>
-        <w:t>.vhd”.</w:t>
+          <w:sz w:val="22"/>
+          <w:szCs w:val="22"/>
+          <w:lang w:val="es-AR"/>
+        </w:rPr>
+        <w:t>.vhd”</w:t>
+      </w:r>
+      <w:r>
+        <w:rPr>
+          <w:sz w:val="22"/>
+          <w:szCs w:val="22"/>
+          <w:lang w:val="es-AR"/>
+        </w:rPr>
+        <w:t>, el del</w:t>
+      </w:r>
+      <w:r>
+        <w:rPr>
+          <w:sz w:val="22"/>
+          <w:szCs w:val="22"/>
+          <w:lang w:val="es-AR"/>
+        </w:rPr>
+        <w:t xml:space="preserve"> multiplexor y demultiplexor se encuentran en los archivos “mux2_4.vhd” y “dmux2_1” respectivamente.</w:t>
       </w:r>
     </w:p>
     <w:p>
       <w:pPr>
         <w:rPr>
+          <w:sz w:val="22"/>
+          <w:szCs w:val="22"/>
           <w:lang w:val="es-AR"/>
         </w:rPr>
       </w:pPr>
       <w:r>
         <w:rPr>
+          <w:sz w:val="22"/>
+          <w:szCs w:val="22"/>
           <w:lang w:val="es-AR"/>
         </w:rPr>
         <w:t xml:space="preserve"> Para implementar el banco de 16 registros que se pide haciendo uso del banco de 8 registros dado, es necesario conectar ambos por medio de un demultiplexor y un multiplexor para que los registros funcionen en conjunto.</w:t>
@@ -277,42 +428,108 @@
     <w:p>
       <w:pPr>
         <w:rPr>
+          <w:sz w:val="22"/>
+          <w:szCs w:val="22"/>
           <w:lang w:val="es-AR"/>
         </w:rPr>
       </w:pPr>
       <w:r>
         <w:rPr>
+          <w:sz w:val="22"/>
+          <w:szCs w:val="22"/>
           <w:lang w:val="es-AR"/>
         </w:rPr>
         <w:t xml:space="preserve"> Se implementaron un DMUX2_1 (dmux2_1.vhd) para dirigir</w:t>
       </w:r>
       <w:r>
         <w:rPr>
+          <w:sz w:val="22"/>
+          <w:szCs w:val="22"/>
           <w:lang w:val="es-AR"/>
         </w:rPr>
         <w:softHyphen/>
-        <w:t xml:space="preserve"> la señal we y un MUX 2_4</w:t>
-      </w:r>
-      <w:r>
-        <w:rPr>
+        <w:t xml:space="preserve"> la señal </w:t>
+      </w:r>
+      <w:proofErr w:type="spellStart"/>
+      <w:r>
+        <w:rPr>
+          <w:sz w:val="22"/>
+          <w:szCs w:val="22"/>
+          <w:lang w:val="es-AR"/>
+        </w:rPr>
+        <w:t>we</w:t>
+      </w:r>
+      <w:proofErr w:type="spellEnd"/>
+      <w:r>
+        <w:rPr>
+          <w:sz w:val="22"/>
+          <w:szCs w:val="22"/>
+          <w:lang w:val="es-AR"/>
+        </w:rPr>
+        <w:t xml:space="preserve"> y un MUX 2_</w:t>
+      </w:r>
+      <w:proofErr w:type="gramStart"/>
+      <w:r>
+        <w:rPr>
+          <w:sz w:val="22"/>
+          <w:szCs w:val="22"/>
+          <w:lang w:val="es-AR"/>
+        </w:rPr>
+        <w:t>4</w:t>
+      </w:r>
+      <w:r>
+        <w:rPr>
+          <w:sz w:val="22"/>
+          <w:szCs w:val="22"/>
           <w:lang w:val="es-AR"/>
         </w:rPr>
         <w:t xml:space="preserve"> </w:t>
       </w:r>
       <w:r>
         <w:rPr>
-          <w:lang w:val="es-AR"/>
-        </w:rPr>
-        <w:t xml:space="preserve"> (mux2_4.vhd) para elegir cual de las salida de banco es la que se </w:t>
-      </w:r>
-      <w:r>
-        <w:rPr>
+          <w:sz w:val="22"/>
+          <w:szCs w:val="22"/>
+          <w:lang w:val="es-AR"/>
+        </w:rPr>
+        <w:t xml:space="preserve"> (</w:t>
+      </w:r>
+      <w:proofErr w:type="gramEnd"/>
+      <w:r>
+        <w:rPr>
+          <w:sz w:val="22"/>
+          <w:szCs w:val="22"/>
+          <w:lang w:val="es-AR"/>
+        </w:rPr>
+        <w:t xml:space="preserve">mux2_4.vhd) para elegir </w:t>
+      </w:r>
+      <w:r>
+        <w:rPr>
+          <w:sz w:val="22"/>
+          <w:szCs w:val="22"/>
+          <w:lang w:val="es-AR"/>
+        </w:rPr>
+        <w:t>cuál</w:t>
+      </w:r>
+      <w:r>
+        <w:rPr>
+          <w:sz w:val="22"/>
+          <w:szCs w:val="22"/>
+          <w:lang w:val="es-AR"/>
+        </w:rPr>
+        <w:t xml:space="preserve"> de las salida de banco es la que se </w:t>
+      </w:r>
+      <w:r>
+        <w:rPr>
+          <w:sz w:val="22"/>
+          <w:szCs w:val="22"/>
           <w:lang w:val="es-AR"/>
         </w:rPr>
         <w:t>envía</w:t>
       </w:r>
       <w:r>
         <w:rPr>
+          <w:sz w:val="22"/>
+          <w:szCs w:val="22"/>
           <w:lang w:val="es-AR"/>
         </w:rPr>
         <w:t xml:space="preserve"> a la salida del banco de 16 registros.</w:t>
@@ -321,78 +538,362 @@
     <w:p>
       <w:pPr>
         <w:rPr>
+          <w:sz w:val="22"/>
+          <w:szCs w:val="22"/>
           <w:lang w:val="es-AR"/>
         </w:rPr>
       </w:pPr>
       <w:r>
         <w:rPr>
+          <w:sz w:val="22"/>
+          <w:szCs w:val="22"/>
           <w:lang w:val="es-AR"/>
         </w:rPr>
         <w:t xml:space="preserve"> </w:t>
       </w:r>
       <w:r>
         <w:rPr>
+          <w:sz w:val="22"/>
+          <w:szCs w:val="22"/>
           <w:lang w:val="es-AR"/>
         </w:rPr>
         <w:t xml:space="preserve">El DMUX recibe la </w:t>
       </w:r>
       <w:r>
         <w:rPr>
+          <w:sz w:val="22"/>
+          <w:szCs w:val="22"/>
           <w:lang w:val="es-AR"/>
         </w:rPr>
         <w:t>entrada</w:t>
       </w:r>
       <w:r>
         <w:rPr>
-          <w:lang w:val="es-AR"/>
-        </w:rPr>
-        <w:t xml:space="preserve"> we y usa el bit de mayor peso de la entrada</w:t>
-      </w:r>
-      <w:r>
-        <w:rPr>
-          <w:lang w:val="es-AR"/>
-        </w:rPr>
-        <w:t xml:space="preserve"> rd como selector para elegir cual de los bancos regs se habilita para la escritura</w:t>
-      </w:r>
-      <w:r>
-        <w:rPr>
+          <w:sz w:val="22"/>
+          <w:szCs w:val="22"/>
+          <w:lang w:val="es-AR"/>
+        </w:rPr>
+        <w:t xml:space="preserve"> </w:t>
+      </w:r>
+      <w:proofErr w:type="spellStart"/>
+      <w:r>
+        <w:rPr>
+          <w:sz w:val="22"/>
+          <w:szCs w:val="22"/>
+          <w:lang w:val="es-AR"/>
+        </w:rPr>
+        <w:t>we</w:t>
+      </w:r>
+      <w:proofErr w:type="spellEnd"/>
+      <w:r>
+        <w:rPr>
+          <w:sz w:val="22"/>
+          <w:szCs w:val="22"/>
+          <w:lang w:val="es-AR"/>
+        </w:rPr>
+        <w:t xml:space="preserve"> y usa el bit de mayor peso de </w:t>
+      </w:r>
+      <w:proofErr w:type="spellStart"/>
+      <w:r>
+        <w:rPr>
+          <w:sz w:val="22"/>
+          <w:szCs w:val="22"/>
+          <w:lang w:val="es-AR"/>
+        </w:rPr>
+        <w:t>rd</w:t>
+      </w:r>
+      <w:proofErr w:type="spellEnd"/>
+      <w:r>
+        <w:rPr>
+          <w:sz w:val="22"/>
+          <w:szCs w:val="22"/>
+          <w:lang w:val="es-AR"/>
+        </w:rPr>
+        <w:t xml:space="preserve"> como selector para elegir </w:t>
+      </w:r>
+      <w:r>
+        <w:rPr>
+          <w:sz w:val="22"/>
+          <w:szCs w:val="22"/>
+          <w:lang w:val="es-AR"/>
+        </w:rPr>
+        <w:t>cuál</w:t>
+      </w:r>
+      <w:r>
+        <w:rPr>
+          <w:sz w:val="22"/>
+          <w:szCs w:val="22"/>
+          <w:lang w:val="es-AR"/>
+        </w:rPr>
+        <w:t xml:space="preserve"> de los bancos </w:t>
+      </w:r>
+      <w:proofErr w:type="spellStart"/>
+      <w:r>
+        <w:rPr>
+          <w:sz w:val="22"/>
+          <w:szCs w:val="22"/>
+          <w:lang w:val="es-AR"/>
+        </w:rPr>
+        <w:t>regs</w:t>
+      </w:r>
+      <w:proofErr w:type="spellEnd"/>
+      <w:r>
+        <w:rPr>
+          <w:sz w:val="22"/>
+          <w:szCs w:val="22"/>
+          <w:lang w:val="es-AR"/>
+        </w:rPr>
+        <w:t xml:space="preserve"> se habilita para la escritura</w:t>
+      </w:r>
+      <w:r>
+        <w:rPr>
+          <w:sz w:val="22"/>
+          <w:szCs w:val="22"/>
           <w:lang w:val="es-AR"/>
         </w:rPr>
         <w:t>, ya que esto representa una tabla de combinaciones dividida a la mitad, que solo se diferencia por ese último bit</w:t>
       </w:r>
       <w:r>
         <w:rPr>
-          <w:lang w:val="es-AR"/>
-        </w:rPr>
-        <w:t>. El MUX recibe la salida dout de ambos bancos regs y usa el bit de mayor peso de la entrada rs para seleccionar cual de los dos es la salida final del componente.</w:t>
+          <w:sz w:val="22"/>
+          <w:szCs w:val="22"/>
+          <w:lang w:val="es-AR"/>
+        </w:rPr>
+        <w:t xml:space="preserve">. El MUX recibe la salida </w:t>
+      </w:r>
+      <w:proofErr w:type="spellStart"/>
+      <w:r>
+        <w:rPr>
+          <w:sz w:val="22"/>
+          <w:szCs w:val="22"/>
+          <w:lang w:val="es-AR"/>
+        </w:rPr>
+        <w:t>dout</w:t>
+      </w:r>
+      <w:proofErr w:type="spellEnd"/>
+      <w:r>
+        <w:rPr>
+          <w:sz w:val="22"/>
+          <w:szCs w:val="22"/>
+          <w:lang w:val="es-AR"/>
+        </w:rPr>
+        <w:t xml:space="preserve"> de ambos bancos </w:t>
+      </w:r>
+      <w:proofErr w:type="spellStart"/>
+      <w:r>
+        <w:rPr>
+          <w:sz w:val="22"/>
+          <w:szCs w:val="22"/>
+          <w:lang w:val="es-AR"/>
+        </w:rPr>
+        <w:t>regs</w:t>
+      </w:r>
+      <w:proofErr w:type="spellEnd"/>
+      <w:r>
+        <w:rPr>
+          <w:sz w:val="22"/>
+          <w:szCs w:val="22"/>
+          <w:lang w:val="es-AR"/>
+        </w:rPr>
+        <w:t xml:space="preserve"> y usa el bit de mayor peso de </w:t>
+      </w:r>
+      <w:proofErr w:type="spellStart"/>
+      <w:r>
+        <w:rPr>
+          <w:sz w:val="22"/>
+          <w:szCs w:val="22"/>
+          <w:lang w:val="es-AR"/>
+        </w:rPr>
+        <w:t>rs</w:t>
+      </w:r>
+      <w:proofErr w:type="spellEnd"/>
+      <w:r>
+        <w:rPr>
+          <w:sz w:val="22"/>
+          <w:szCs w:val="22"/>
+          <w:lang w:val="es-AR"/>
+        </w:rPr>
+        <w:t xml:space="preserve"> para seleccionar </w:t>
+      </w:r>
+      <w:r>
+        <w:rPr>
+          <w:sz w:val="22"/>
+          <w:szCs w:val="22"/>
+          <w:lang w:val="es-AR"/>
+        </w:rPr>
+        <w:t>cuál</w:t>
+      </w:r>
+      <w:r>
+        <w:rPr>
+          <w:sz w:val="22"/>
+          <w:szCs w:val="22"/>
+          <w:lang w:val="es-AR"/>
+        </w:rPr>
+        <w:t xml:space="preserve"> de los dos es la salida final del componente.</w:t>
       </w:r>
     </w:p>
     <w:p>
       <w:pPr>
         <w:rPr>
+          <w:sz w:val="22"/>
+          <w:szCs w:val="22"/>
           <w:lang w:val="es-AR"/>
         </w:rPr>
       </w:pPr>
       <w:r>
         <w:rPr>
-          <w:lang w:val="es-AR"/>
-        </w:rPr>
-        <w:t xml:space="preserve"> Las entradas rst, clk y din se conectan tal cual a las entradas correspondientes de ambos bancos regs. El resto de </w:t>
-      </w:r>
-      <w:r>
-        <w:rPr>
+          <w:sz w:val="22"/>
+          <w:szCs w:val="22"/>
+          <w:lang w:val="es-AR"/>
+        </w:rPr>
+        <w:t xml:space="preserve"> Las entradas </w:t>
+      </w:r>
+      <w:proofErr w:type="spellStart"/>
+      <w:r>
+        <w:rPr>
+          <w:sz w:val="22"/>
+          <w:szCs w:val="22"/>
+          <w:lang w:val="es-AR"/>
+        </w:rPr>
+        <w:t>rst</w:t>
+      </w:r>
+      <w:proofErr w:type="spellEnd"/>
+      <w:r>
+        <w:rPr>
+          <w:sz w:val="22"/>
+          <w:szCs w:val="22"/>
+          <w:lang w:val="es-AR"/>
+        </w:rPr>
+        <w:t xml:space="preserve">, </w:t>
+      </w:r>
+      <w:proofErr w:type="spellStart"/>
+      <w:r>
+        <w:rPr>
+          <w:sz w:val="22"/>
+          <w:szCs w:val="22"/>
+          <w:lang w:val="es-AR"/>
+        </w:rPr>
+        <w:t>clk</w:t>
+      </w:r>
+      <w:proofErr w:type="spellEnd"/>
+      <w:r>
+        <w:rPr>
+          <w:sz w:val="22"/>
+          <w:szCs w:val="22"/>
+          <w:lang w:val="es-AR"/>
+        </w:rPr>
+        <w:t xml:space="preserve"> y din se conectan tal cual a las entradas correspondientes de ambos bancos </w:t>
+      </w:r>
+      <w:proofErr w:type="spellStart"/>
+      <w:r>
+        <w:rPr>
+          <w:sz w:val="22"/>
+          <w:szCs w:val="22"/>
+          <w:lang w:val="es-AR"/>
+        </w:rPr>
+        <w:t>regs</w:t>
+      </w:r>
+      <w:proofErr w:type="spellEnd"/>
+      <w:r>
+        <w:rPr>
+          <w:sz w:val="22"/>
+          <w:szCs w:val="22"/>
+          <w:lang w:val="es-AR"/>
+        </w:rPr>
+        <w:t xml:space="preserve">. El resto de </w:t>
+      </w:r>
+      <w:r>
+        <w:rPr>
+          <w:sz w:val="22"/>
+          <w:szCs w:val="22"/>
           <w:lang w:val="es-AR"/>
         </w:rPr>
         <w:t>los bits</w:t>
       </w:r>
       <w:r>
         <w:rPr>
-          <w:lang w:val="es-AR"/>
-        </w:rPr>
-        <w:t xml:space="preserve"> de las entradas rs y rd (del bit 2 al bit 0) se conectan a las entradas rs y rd de los bancos</w:t>
-      </w:r>
-      <w:r>
-        <w:rPr>
+          <w:sz w:val="22"/>
+          <w:szCs w:val="22"/>
+          <w:lang w:val="es-AR"/>
+        </w:rPr>
+        <w:t xml:space="preserve"> de las entradas </w:t>
+      </w:r>
+      <w:proofErr w:type="spellStart"/>
+      <w:r>
+        <w:rPr>
+          <w:sz w:val="22"/>
+          <w:szCs w:val="22"/>
+          <w:lang w:val="es-AR"/>
+        </w:rPr>
+        <w:t>rs</w:t>
+      </w:r>
+      <w:proofErr w:type="spellEnd"/>
+      <w:r>
+        <w:rPr>
+          <w:sz w:val="22"/>
+          <w:szCs w:val="22"/>
+          <w:lang w:val="es-AR"/>
+        </w:rPr>
+        <w:t xml:space="preserve"> y </w:t>
+      </w:r>
+      <w:proofErr w:type="spellStart"/>
+      <w:r>
+        <w:rPr>
+          <w:sz w:val="22"/>
+          <w:szCs w:val="22"/>
+          <w:lang w:val="es-AR"/>
+        </w:rPr>
+        <w:t>rd</w:t>
+      </w:r>
+      <w:proofErr w:type="spellEnd"/>
+      <w:r>
+        <w:rPr>
+          <w:sz w:val="22"/>
+          <w:szCs w:val="22"/>
+          <w:lang w:val="es-AR"/>
+        </w:rPr>
+        <w:t xml:space="preserve"> (del bit 2 al bit 0) se conectan a las entradas </w:t>
+      </w:r>
+      <w:proofErr w:type="spellStart"/>
+      <w:r>
+        <w:rPr>
+          <w:sz w:val="22"/>
+          <w:szCs w:val="22"/>
+          <w:lang w:val="es-AR"/>
+        </w:rPr>
+        <w:t>rs</w:t>
+      </w:r>
+      <w:proofErr w:type="spellEnd"/>
+      <w:r>
+        <w:rPr>
+          <w:sz w:val="22"/>
+          <w:szCs w:val="22"/>
+          <w:lang w:val="es-AR"/>
+        </w:rPr>
+        <w:t xml:space="preserve"> y </w:t>
+      </w:r>
+      <w:proofErr w:type="spellStart"/>
+      <w:r>
+        <w:rPr>
+          <w:sz w:val="22"/>
+          <w:szCs w:val="22"/>
+          <w:lang w:val="es-AR"/>
+        </w:rPr>
+        <w:t>rd</w:t>
+      </w:r>
+      <w:proofErr w:type="spellEnd"/>
+      <w:r>
+        <w:rPr>
+          <w:sz w:val="22"/>
+          <w:szCs w:val="22"/>
+          <w:lang w:val="es-AR"/>
+        </w:rPr>
+        <w:t xml:space="preserve"> de los bancos</w:t>
+      </w:r>
+      <w:r>
+        <w:rPr>
+          <w:sz w:val="22"/>
+          <w:szCs w:val="22"/>
           <w:lang w:val="es-AR"/>
         </w:rPr>
         <w:t>.</w:t>
@@ -401,17 +902,31 @@
     <w:p>
       <w:pPr>
         <w:rPr>
+          <w:sz w:val="22"/>
+          <w:szCs w:val="22"/>
           <w:lang w:val="es-AR"/>
         </w:rPr>
       </w:pPr>
-      <w:r>
-        <w:rPr>
+    </w:p>
+    <w:p>
+      <w:pPr>
+        <w:rPr>
+          <w:sz w:val="22"/>
+          <w:szCs w:val="22"/>
+          <w:lang w:val="es-AR"/>
+        </w:rPr>
+      </w:pPr>
+      <w:r>
+        <w:rPr>
+          <w:noProof/>
+          <w:sz w:val="22"/>
+          <w:szCs w:val="22"/>
           <w:lang w:val="es-AR"/>
         </w:rPr>
         <w:drawing>
-          <wp:inline distT="0" distB="0" distL="0" distR="0" wp14:anchorId="520A389B" wp14:editId="2F500426">
+          <wp:inline distT="0" distB="0" distL="0" distR="0" wp14:anchorId="520A389B" wp14:editId="02FAE1DC">
             <wp:extent cx="4131022" cy="3069203"/>
-            <wp:effectExtent l="0" t="0" r="3175" b="0"/>
+            <wp:effectExtent l="0" t="0" r="0" b="9525"/>
             <wp:docPr id="116225128" name="Picture 1" descr="A diagram of a computer&#10;&#10;Description automatically generated"/>
             <wp:cNvGraphicFramePr>
               <a:graphicFrameLocks xmlns:a="http://schemas.openxmlformats.org/drawingml/2006/main" noChangeAspect="1"/>
@@ -432,7 +947,7 @@
                   <pic:spPr>
                     <a:xfrm>
                       <a:off x="0" y="0"/>
-                      <a:ext cx="4134711" cy="3071944"/>
+                      <a:ext cx="4131022" cy="3069203"/>
                     </a:xfrm>
                     <a:prstGeom prst="rect">
                       <a:avLst/>
@@ -448,11 +963,15 @@
     <w:p>
       <w:pPr>
         <w:rPr>
+          <w:sz w:val="22"/>
+          <w:szCs w:val="22"/>
           <w:lang w:val="es-AR"/>
         </w:rPr>
       </w:pPr>
       <w:r>
         <w:rPr>
+          <w:sz w:val="22"/>
+          <w:szCs w:val="22"/>
           <w:lang w:val="es-AR"/>
         </w:rPr>
         <w:lastRenderedPageBreak/>
@@ -460,79 +979,141 @@
       </w:r>
       <w:r>
         <w:rPr>
+          <w:sz w:val="22"/>
+          <w:szCs w:val="22"/>
           <w:lang w:val="es-AR"/>
         </w:rPr>
         <w:t>trabajar es</w:t>
       </w:r>
       <w:r>
         <w:rPr>
+          <w:sz w:val="22"/>
+          <w:szCs w:val="22"/>
           <w:lang w:val="es-AR"/>
         </w:rPr>
         <w:t xml:space="preserve"> de 3</w:t>
       </w:r>
       <w:r>
         <w:rPr>
+          <w:sz w:val="22"/>
+          <w:szCs w:val="22"/>
           <w:lang w:val="es-AR"/>
         </w:rPr>
         <w:t>4.48</w:t>
       </w:r>
       <w:r>
         <w:rPr>
-          <w:lang w:val="es-AR"/>
-        </w:rPr>
-        <w:t xml:space="preserve"> mHz.</w:t>
+          <w:sz w:val="22"/>
+          <w:szCs w:val="22"/>
+          <w:lang w:val="es-AR"/>
+        </w:rPr>
+        <w:t xml:space="preserve"> </w:t>
+      </w:r>
+      <w:proofErr w:type="spellStart"/>
+      <w:r>
+        <w:rPr>
+          <w:sz w:val="22"/>
+          <w:szCs w:val="22"/>
+          <w:lang w:val="es-AR"/>
+        </w:rPr>
+        <w:t>mHz</w:t>
+      </w:r>
+      <w:proofErr w:type="spellEnd"/>
+      <w:r>
+        <w:rPr>
+          <w:sz w:val="22"/>
+          <w:szCs w:val="22"/>
+          <w:lang w:val="es-AR"/>
+        </w:rPr>
+        <w:t>.</w:t>
       </w:r>
     </w:p>
     <w:p>
       <w:pPr>
         <w:rPr>
+          <w:sz w:val="22"/>
+          <w:szCs w:val="22"/>
           <w:lang w:val="es-AR"/>
         </w:rPr>
       </w:pPr>
       <w:r>
         <w:rPr>
+          <w:sz w:val="22"/>
+          <w:szCs w:val="22"/>
           <w:lang w:val="es-AR"/>
         </w:rPr>
         <w:t xml:space="preserve"> </w:t>
       </w:r>
       <w:r>
         <w:rPr>
+          <w:sz w:val="22"/>
+          <w:szCs w:val="22"/>
           <w:lang w:val="es-AR"/>
         </w:rPr>
         <w:t xml:space="preserve">El tiempo se calcula según </w:t>
       </w:r>
       <w:r>
         <w:rPr>
+          <w:sz w:val="22"/>
+          <w:szCs w:val="22"/>
           <w:lang w:val="es-AR"/>
         </w:rPr>
         <w:t xml:space="preserve">la </w:t>
       </w:r>
       <w:r>
         <w:rPr>
+          <w:sz w:val="22"/>
+          <w:szCs w:val="22"/>
           <w:lang w:val="es-AR"/>
         </w:rPr>
         <w:t>instrucción</w:t>
       </w:r>
       <w:r>
         <w:rPr>
+          <w:sz w:val="22"/>
+          <w:szCs w:val="22"/>
           <w:lang w:val="es-AR"/>
         </w:rPr>
         <w:t xml:space="preserve"> que </w:t>
       </w:r>
       <w:r>
         <w:rPr>
+          <w:sz w:val="22"/>
+          <w:szCs w:val="22"/>
           <w:lang w:val="es-AR"/>
         </w:rPr>
         <w:t>más</w:t>
       </w:r>
       <w:r>
         <w:rPr>
-          <w:lang w:val="es-AR"/>
-        </w:rPr>
-        <w:t xml:space="preserve"> tiempo tome en ejecutar, las cuales son las instrucciones que utilizan la ALU (ADD, SUB, AND, OR, etc…)</w:t>
-      </w:r>
-      <w:r>
-        <w:rPr>
+          <w:sz w:val="22"/>
+          <w:szCs w:val="22"/>
+          <w:lang w:val="es-AR"/>
+        </w:rPr>
+        <w:t xml:space="preserve"> tiempo tome en ejecutar, las cuales son las instrucciones que utilizan la ALU (ADD, SUB, AND, OR, </w:t>
+      </w:r>
+      <w:proofErr w:type="spellStart"/>
+      <w:r>
+        <w:rPr>
+          <w:sz w:val="22"/>
+          <w:szCs w:val="22"/>
+          <w:lang w:val="es-AR"/>
+        </w:rPr>
+        <w:t>etc</w:t>
+      </w:r>
+      <w:proofErr w:type="spellEnd"/>
+      <w:r>
+        <w:rPr>
+          <w:sz w:val="22"/>
+          <w:szCs w:val="22"/>
+          <w:lang w:val="es-AR"/>
+        </w:rPr>
+        <w:t>…)</w:t>
+      </w:r>
+      <w:r>
+        <w:rPr>
+          <w:sz w:val="22"/>
+          <w:szCs w:val="22"/>
           <w:lang w:val="es-AR"/>
         </w:rPr>
         <w:t>.</w:t>
@@ -541,12 +1122,16 @@
     <w:p>
       <w:pPr>
         <w:rPr>
+          <w:sz w:val="22"/>
+          <w:szCs w:val="22"/>
           <w:lang w:val="es-AR"/>
         </w:rPr>
       </w:pPr>
       <w:r>
         <w:rPr>
           <w:noProof/>
+          <w:sz w:val="22"/>
+          <w:szCs w:val="22"/>
           <w:lang w:val="es-AR"/>
         </w:rPr>
         <w:drawing>
@@ -589,6 +1174,8 @@
     <w:p>
       <w:pPr>
         <w:rPr>
+          <w:sz w:val="22"/>
+          <w:szCs w:val="22"/>
           <w:lang w:val="es-AR"/>
         </w:rPr>
       </w:pPr>
@@ -596,32 +1183,80 @@
     <w:p>
       <w:pPr>
         <w:rPr>
+          <w:sz w:val="22"/>
+          <w:szCs w:val="22"/>
           <w:lang w:val="es-AR"/>
         </w:rPr>
       </w:pPr>
       <w:r>
         <w:rPr>
+          <w:sz w:val="22"/>
+          <w:szCs w:val="22"/>
           <w:lang w:val="es-AR"/>
         </w:rPr>
         <w:t>5.</w:t>
+      </w:r>
+      <w:r>
+        <w:rPr>
+          <w:sz w:val="22"/>
+          <w:szCs w:val="22"/>
+          <w:lang w:val="es-AR"/>
+        </w:rPr>
+        <w:t xml:space="preserve"> </w:t>
+      </w:r>
+      <w:r>
+        <w:rPr>
+          <w:sz w:val="22"/>
+          <w:szCs w:val="22"/>
+          <w:lang w:val="es-AR"/>
+        </w:rPr>
+        <w:t xml:space="preserve">En cada fila de la tabla se especifica la instrucción dada y su código </w:t>
+      </w:r>
+      <w:r>
+        <w:rPr>
+          <w:sz w:val="22"/>
+          <w:szCs w:val="22"/>
+          <w:lang w:val="es-AR"/>
+        </w:rPr>
+        <w:t>hexadecimal</w:t>
+      </w:r>
+      <w:r>
+        <w:rPr>
+          <w:sz w:val="22"/>
+          <w:szCs w:val="22"/>
+          <w:lang w:val="es-AR"/>
+        </w:rPr>
+        <w:t xml:space="preserve"> que se cargaría en la ROM del programa</w:t>
+      </w:r>
+      <w:r>
+        <w:rPr>
+          <w:sz w:val="22"/>
+          <w:szCs w:val="22"/>
+          <w:lang w:val="es-AR"/>
+        </w:rPr>
+        <w:t>, y se resaltan los registros que participan en la operación.</w:t>
       </w:r>
     </w:p>
     <w:p>
       <w:pPr>
         <w:rPr>
+          <w:sz w:val="22"/>
+          <w:szCs w:val="22"/>
           <w:lang w:val="es-AR"/>
         </w:rPr>
       </w:pPr>
       <w:r>
         <w:rPr>
           <w:noProof/>
+          <w:sz w:val="22"/>
+          <w:szCs w:val="22"/>
           <w:lang w:val="es-AR"/>
         </w:rPr>
         <w:drawing>
-          <wp:inline distT="0" distB="0" distL="0" distR="0" wp14:anchorId="4E16C99A" wp14:editId="45059DE0">
-            <wp:extent cx="4462131" cy="3506525"/>
+          <wp:inline distT="0" distB="0" distL="0" distR="0" wp14:anchorId="50916C2D" wp14:editId="73EE75EE">
+            <wp:extent cx="4200241" cy="3299791"/>
             <wp:effectExtent l="0" t="0" r="0" b="0"/>
-            <wp:docPr id="596737192" name="Picture 1" descr="A screenshot of a table&#10;&#10;Description automatically generated"/>
+            <wp:docPr id="337339380" name="Picture 1" descr="A screenshot of a table&#10;&#10;Description automatically generated"/>
             <wp:cNvGraphicFramePr>
               <a:graphicFrameLocks xmlns:a="http://schemas.openxmlformats.org/drawingml/2006/main" noChangeAspect="1"/>
             </wp:cNvGraphicFramePr>
@@ -629,7 +1264,7 @@
               <a:graphicData uri="http://schemas.openxmlformats.org/drawingml/2006/picture">
                 <pic:pic xmlns:pic="http://schemas.openxmlformats.org/drawingml/2006/picture">
                   <pic:nvPicPr>
-                    <pic:cNvPr id="596737192" name="Picture 1" descr="A screenshot of a table&#10;&#10;Description automatically generated"/>
+                    <pic:cNvPr id="337339380" name="Picture 1" descr="A screenshot of a table&#10;&#10;Description automatically generated"/>
                     <pic:cNvPicPr/>
                   </pic:nvPicPr>
                   <pic:blipFill>
@@ -641,7 +1276,7 @@
                   <pic:spPr>
                     <a:xfrm>
                       <a:off x="0" y="0"/>
-                      <a:ext cx="4465387" cy="3509084"/>
+                      <a:ext cx="4207781" cy="3305715"/>
                     </a:xfrm>
                     <a:prstGeom prst="rect">
                       <a:avLst/>

</xml_diff>